<commit_message>
Process Hollowing - Created by Yarin Zeevi
</commit_message>
<xml_diff>
--- a/Process Hollowing.docx
+++ b/Process Hollowing.docx
@@ -340,7 +340,23 @@
           <w:sz w:val="24"/>
           <w:szCs w:val="24"/>
         </w:rPr>
-        <w:t>Hollowing out the legitimate process, by using VirtualFreeEx API for example.</w:t>
+        <w:t xml:space="preserve">Hollowing out the legitimate process, by using </w:t>
+      </w:r>
+      <w:proofErr w:type="spellStart"/>
+      <w:r>
+        <w:rPr>
+          <w:sz w:val="24"/>
+          <w:szCs w:val="24"/>
+        </w:rPr>
+        <w:t>VirtualFreeEx</w:t>
+      </w:r>
+      <w:proofErr w:type="spellEnd"/>
+      <w:r>
+        <w:rPr>
+          <w:sz w:val="24"/>
+          <w:szCs w:val="24"/>
+        </w:rPr>
+        <w:t xml:space="preserve"> API for example.</w:t>
       </w:r>
     </w:p>
     <w:p>
@@ -736,12 +752,21 @@
         </w:rPr>
         <w:t xml:space="preserve">, </w:t>
       </w:r>
-      <w:r>
-        <w:rPr>
-          <w:sz w:val="24"/>
-          <w:szCs w:val="24"/>
-        </w:rPr>
-        <w:t>in order to track, which address space has been reserved in the process address space and which has not</w:t>
+      <w:proofErr w:type="gramStart"/>
+      <w:r>
+        <w:rPr>
+          <w:sz w:val="24"/>
+          <w:szCs w:val="24"/>
+        </w:rPr>
+        <w:t>in order to</w:t>
+      </w:r>
+      <w:proofErr w:type="gramEnd"/>
+      <w:r>
+        <w:rPr>
+          <w:sz w:val="24"/>
+          <w:szCs w:val="24"/>
+        </w:rPr>
+        <w:t xml:space="preserve"> track, which address space has been reserved in the process address space and which has not</w:t>
       </w:r>
       <w:r>
         <w:rPr>
@@ -854,15 +879,63 @@
           <w:szCs w:val="24"/>
         </w:rPr>
         <w:br/>
-        <w:t>The commands that need to be used in order to do this comparison are "dlllist", which that lists all the loaded modules from the PEB, and "ldrmodules", which lists all the loaded modules from EPROCESS kernel objects.</w:t>
-      </w:r>
-      <w:r>
-        <w:rPr>
-          <w:sz w:val="24"/>
-          <w:szCs w:val="24"/>
-        </w:rPr>
-        <w:br/>
-        <w:t>There is plugin in volatility that perform the comparison between the loaded modules in the kernel-mode and the user-mode called "HollowFind".</w:t>
+        <w:t>The commands that need to be used in order to do this comparison are "</w:t>
+      </w:r>
+      <w:proofErr w:type="spellStart"/>
+      <w:r>
+        <w:rPr>
+          <w:sz w:val="24"/>
+          <w:szCs w:val="24"/>
+        </w:rPr>
+        <w:t>dlllist</w:t>
+      </w:r>
+      <w:proofErr w:type="spellEnd"/>
+      <w:r>
+        <w:rPr>
+          <w:sz w:val="24"/>
+          <w:szCs w:val="24"/>
+        </w:rPr>
+        <w:t>", which that lists all the loaded modules from the PEB, and "</w:t>
+      </w:r>
+      <w:proofErr w:type="spellStart"/>
+      <w:r>
+        <w:rPr>
+          <w:sz w:val="24"/>
+          <w:szCs w:val="24"/>
+        </w:rPr>
+        <w:t>ldrmodules</w:t>
+      </w:r>
+      <w:proofErr w:type="spellEnd"/>
+      <w:r>
+        <w:rPr>
+          <w:sz w:val="24"/>
+          <w:szCs w:val="24"/>
+        </w:rPr>
+        <w:t>", which lists all the loaded modules from EPROCESS kernel objects.</w:t>
+      </w:r>
+      <w:r>
+        <w:rPr>
+          <w:sz w:val="24"/>
+          <w:szCs w:val="24"/>
+        </w:rPr>
+        <w:br/>
+        <w:t>There is plugin in volatility that perform the comparison between the loaded modules in the kernel-mode and the user-mode called "</w:t>
+      </w:r>
+      <w:proofErr w:type="spellStart"/>
+      <w:r>
+        <w:rPr>
+          <w:sz w:val="24"/>
+          <w:szCs w:val="24"/>
+        </w:rPr>
+        <w:t>HollowFind</w:t>
+      </w:r>
+      <w:proofErr w:type="spellEnd"/>
+      <w:r>
+        <w:rPr>
+          <w:sz w:val="24"/>
+          <w:szCs w:val="24"/>
+        </w:rPr>
+        <w:t>".</w:t>
       </w:r>
     </w:p>
     <w:p>
@@ -879,7 +952,23 @@
           <w:sz w:val="24"/>
           <w:szCs w:val="24"/>
         </w:rPr>
-        <w:t>One more way to detect Process Hollowing is by using another Volatility plugin called "malfind", which do comparison between information from the PEB to information in the VADs.</w:t>
+        <w:t>One more way to detect Process Hollowing is by using another Volatility plugin called "</w:t>
+      </w:r>
+      <w:proofErr w:type="spellStart"/>
+      <w:r>
+        <w:rPr>
+          <w:sz w:val="24"/>
+          <w:szCs w:val="24"/>
+        </w:rPr>
+        <w:t>malfind</w:t>
+      </w:r>
+      <w:proofErr w:type="spellEnd"/>
+      <w:r>
+        <w:rPr>
+          <w:sz w:val="24"/>
+          <w:szCs w:val="24"/>
+        </w:rPr>
+        <w:t>", which do comparison between information from the PEB to information in the VADs.</w:t>
       </w:r>
     </w:p>
     <w:p>
@@ -995,7 +1084,14 @@
           <w:szCs w:val="24"/>
         </w:rPr>
         <w:br/>
-        <w:t>In our AV-Evasion platform we will use Process hollowing as one of our modules in order to avoid anti-virus engines.</w:t>
+        <w:t>In our AV-Evasion platform we will use Process hollowing as one of our modules in order to avoid anti-virus engines</w:t>
+      </w:r>
+      <w:r>
+        <w:rPr>
+          <w:sz w:val="24"/>
+          <w:szCs w:val="24"/>
+        </w:rPr>
+        <w:t>.</w:t>
       </w:r>
     </w:p>
     <w:p>
@@ -1003,23 +1099,242 @@
         <w:bidi w:val="0"/>
         <w:ind w:left="360"/>
         <w:rPr>
-          <w:sz w:val="24"/>
-          <w:szCs w:val="24"/>
-        </w:rPr>
-      </w:pPr>
-      <w:r>
-        <w:rPr>
-          <w:sz w:val="24"/>
-          <w:szCs w:val="24"/>
-        </w:rPr>
-        <w:br/>
-      </w:r>
-      <w:r>
-        <w:rPr>
-          <w:sz w:val="24"/>
-          <w:szCs w:val="24"/>
-        </w:rPr>
-        <w:br/>
+          <w:b/>
+          <w:bCs/>
+          <w:sz w:val="24"/>
+          <w:szCs w:val="24"/>
+          <w:u w:val="single"/>
+        </w:rPr>
+      </w:pPr>
+      <w:r>
+        <w:rPr>
+          <w:b/>
+          <w:bCs/>
+          <w:sz w:val="24"/>
+          <w:szCs w:val="24"/>
+          <w:u w:val="single"/>
+          <w:lang w:val="en-GB"/>
+        </w:rPr>
+        <w:br/>
+      </w:r>
+      <w:r>
+        <w:rPr>
+          <w:b/>
+          <w:bCs/>
+          <w:sz w:val="24"/>
+          <w:szCs w:val="24"/>
+          <w:u w:val="single"/>
+        </w:rPr>
+        <w:t>References:</w:t>
+      </w:r>
+    </w:p>
+    <w:p>
+      <w:pPr>
+        <w:pStyle w:val="a3"/>
+        <w:numPr>
+          <w:ilvl w:val="0"/>
+          <w:numId w:val="6"/>
+        </w:numPr>
+        <w:bidi w:val="0"/>
+        <w:rPr>
+          <w:sz w:val="24"/>
+          <w:szCs w:val="24"/>
+        </w:rPr>
+      </w:pPr>
+      <w:r>
+        <w:rPr>
+          <w:sz w:val="24"/>
+          <w:szCs w:val="24"/>
+        </w:rPr>
+        <w:t>The Art of Memory Forensic</w:t>
+      </w:r>
+      <w:r>
+        <w:rPr>
+          <w:sz w:val="24"/>
+          <w:szCs w:val="24"/>
+        </w:rPr>
+        <w:t xml:space="preserve"> by Michael Hale </w:t>
+      </w:r>
+      <w:proofErr w:type="spellStart"/>
+      <w:r>
+        <w:rPr>
+          <w:sz w:val="24"/>
+          <w:szCs w:val="24"/>
+        </w:rPr>
+        <w:t>Ligh</w:t>
+      </w:r>
+      <w:proofErr w:type="spellEnd"/>
+      <w:r>
+        <w:rPr>
+          <w:sz w:val="24"/>
+          <w:szCs w:val="24"/>
+        </w:rPr>
+        <w:t xml:space="preserve">, Andrew Case, Jamie </w:t>
+      </w:r>
+      <w:proofErr w:type="spellStart"/>
+      <w:r>
+        <w:rPr>
+          <w:sz w:val="24"/>
+          <w:szCs w:val="24"/>
+        </w:rPr>
+        <w:t>Lavy</w:t>
+      </w:r>
+      <w:proofErr w:type="spellEnd"/>
+      <w:r>
+        <w:rPr>
+          <w:sz w:val="24"/>
+          <w:szCs w:val="24"/>
+        </w:rPr>
+        <w:t xml:space="preserve"> and Aaron Walters</w:t>
+      </w:r>
+    </w:p>
+    <w:p>
+      <w:pPr>
+        <w:pStyle w:val="a3"/>
+        <w:numPr>
+          <w:ilvl w:val="0"/>
+          <w:numId w:val="6"/>
+        </w:numPr>
+        <w:bidi w:val="0"/>
+        <w:rPr>
+          <w:sz w:val="24"/>
+          <w:szCs w:val="24"/>
+        </w:rPr>
+      </w:pPr>
+      <w:r>
+        <w:rPr>
+          <w:sz w:val="24"/>
+          <w:szCs w:val="24"/>
+        </w:rPr>
+        <w:t>Mastering Malware Analysis</w:t>
+      </w:r>
+      <w:r>
+        <w:rPr>
+          <w:sz w:val="24"/>
+          <w:szCs w:val="24"/>
+        </w:rPr>
+        <w:t xml:space="preserve"> by Alexey </w:t>
+      </w:r>
+      <w:proofErr w:type="spellStart"/>
+      <w:r>
+        <w:rPr>
+          <w:sz w:val="24"/>
+          <w:szCs w:val="24"/>
+        </w:rPr>
+        <w:t>Kleymenov</w:t>
+      </w:r>
+      <w:proofErr w:type="spellEnd"/>
+      <w:r>
+        <w:rPr>
+          <w:sz w:val="24"/>
+          <w:szCs w:val="24"/>
+        </w:rPr>
+        <w:t xml:space="preserve"> and Amr </w:t>
+      </w:r>
+      <w:proofErr w:type="spellStart"/>
+      <w:r>
+        <w:rPr>
+          <w:sz w:val="24"/>
+          <w:szCs w:val="24"/>
+        </w:rPr>
+        <w:t>Thabet</w:t>
+      </w:r>
+      <w:proofErr w:type="spellEnd"/>
+    </w:p>
+    <w:p>
+      <w:pPr>
+        <w:pStyle w:val="a3"/>
+        <w:numPr>
+          <w:ilvl w:val="0"/>
+          <w:numId w:val="6"/>
+        </w:numPr>
+        <w:bidi w:val="0"/>
+        <w:rPr>
+          <w:sz w:val="24"/>
+          <w:szCs w:val="24"/>
+        </w:rPr>
+      </w:pPr>
+      <w:r>
+        <w:rPr>
+          <w:sz w:val="24"/>
+          <w:szCs w:val="24"/>
+        </w:rPr>
+        <w:t xml:space="preserve">Windows Internals </w:t>
+      </w:r>
+      <w:r>
+        <w:rPr>
+          <w:sz w:val="24"/>
+          <w:szCs w:val="24"/>
+        </w:rPr>
+        <w:t>7</w:t>
+      </w:r>
+      <w:r>
+        <w:rPr>
+          <w:sz w:val="24"/>
+          <w:szCs w:val="24"/>
+          <w:vertAlign w:val="superscript"/>
+        </w:rPr>
+        <w:t>th</w:t>
+      </w:r>
+      <w:r>
+        <w:rPr>
+          <w:sz w:val="24"/>
+          <w:szCs w:val="24"/>
+        </w:rPr>
+        <w:t xml:space="preserve"> edition</w:t>
+      </w:r>
+      <w:r>
+        <w:rPr>
+          <w:sz w:val="24"/>
+          <w:szCs w:val="24"/>
+        </w:rPr>
+        <w:t xml:space="preserve"> by Pavel </w:t>
+      </w:r>
+      <w:proofErr w:type="spellStart"/>
+      <w:r>
+        <w:rPr>
+          <w:sz w:val="24"/>
+          <w:szCs w:val="24"/>
+        </w:rPr>
+        <w:t>Yosifovich</w:t>
+      </w:r>
+      <w:proofErr w:type="spellEnd"/>
+      <w:r>
+        <w:rPr>
+          <w:sz w:val="24"/>
+          <w:szCs w:val="24"/>
+        </w:rPr>
+        <w:t>, Alex Ionescu, Mark E. Russinovich and David A. Solomon</w:t>
+      </w:r>
+    </w:p>
+    <w:p>
+      <w:pPr>
+        <w:pStyle w:val="a3"/>
+        <w:numPr>
+          <w:ilvl w:val="0"/>
+          <w:numId w:val="6"/>
+        </w:numPr>
+        <w:bidi w:val="0"/>
+        <w:rPr>
+          <w:sz w:val="24"/>
+          <w:szCs w:val="24"/>
+        </w:rPr>
+      </w:pPr>
+      <w:proofErr w:type="spellStart"/>
+      <w:r>
+        <w:rPr>
+          <w:sz w:val="24"/>
+          <w:szCs w:val="24"/>
+        </w:rPr>
+        <w:t>Threadmap</w:t>
+      </w:r>
+      <w:proofErr w:type="spellEnd"/>
+      <w:r>
+        <w:rPr>
+          <w:sz w:val="24"/>
+          <w:szCs w:val="24"/>
+        </w:rPr>
+        <w:t xml:space="preserve"> Documentation – by KSL group</w:t>
       </w:r>
     </w:p>
     <w:sectPr>
@@ -1210,6 +1525,119 @@
     </w:lvl>
   </w:abstractNum>
   <w:abstractNum w:abstractNumId="2" w15:restartNumberingAfterBreak="0">
+    <w:nsid w:val="2C5B5082"/>
+    <w:multiLevelType w:val="hybridMultilevel"/>
+    <w:tmpl w:val="9F4251B4"/>
+    <w:lvl w:ilvl="0" w:tplc="20000001">
+      <w:start w:val="1"/>
+      <w:numFmt w:val="bullet"/>
+      <w:lvlText w:val=""/>
+      <w:lvlJc w:val="left"/>
+      <w:pPr>
+        <w:ind w:left="1080" w:hanging="360"/>
+      </w:pPr>
+      <w:rPr>
+        <w:rFonts w:ascii="Symbol" w:hAnsi="Symbol" w:hint="default"/>
+      </w:rPr>
+    </w:lvl>
+    <w:lvl w:ilvl="1" w:tplc="04090003" w:tentative="1">
+      <w:start w:val="1"/>
+      <w:numFmt w:val="bullet"/>
+      <w:lvlText w:val="o"/>
+      <w:lvlJc w:val="left"/>
+      <w:pPr>
+        <w:ind w:left="1800" w:hanging="360"/>
+      </w:pPr>
+      <w:rPr>
+        <w:rFonts w:ascii="Courier New" w:hAnsi="Courier New" w:cs="Courier New" w:hint="default"/>
+      </w:rPr>
+    </w:lvl>
+    <w:lvl w:ilvl="2" w:tplc="04090005" w:tentative="1">
+      <w:start w:val="1"/>
+      <w:numFmt w:val="bullet"/>
+      <w:lvlText w:val=""/>
+      <w:lvlJc w:val="left"/>
+      <w:pPr>
+        <w:ind w:left="2520" w:hanging="360"/>
+      </w:pPr>
+      <w:rPr>
+        <w:rFonts w:ascii="Wingdings" w:hAnsi="Wingdings" w:hint="default"/>
+      </w:rPr>
+    </w:lvl>
+    <w:lvl w:ilvl="3" w:tplc="04090001" w:tentative="1">
+      <w:start w:val="1"/>
+      <w:numFmt w:val="bullet"/>
+      <w:lvlText w:val=""/>
+      <w:lvlJc w:val="left"/>
+      <w:pPr>
+        <w:ind w:left="3240" w:hanging="360"/>
+      </w:pPr>
+      <w:rPr>
+        <w:rFonts w:ascii="Symbol" w:hAnsi="Symbol" w:hint="default"/>
+      </w:rPr>
+    </w:lvl>
+    <w:lvl w:ilvl="4" w:tplc="04090003" w:tentative="1">
+      <w:start w:val="1"/>
+      <w:numFmt w:val="bullet"/>
+      <w:lvlText w:val="o"/>
+      <w:lvlJc w:val="left"/>
+      <w:pPr>
+        <w:ind w:left="3960" w:hanging="360"/>
+      </w:pPr>
+      <w:rPr>
+        <w:rFonts w:ascii="Courier New" w:hAnsi="Courier New" w:cs="Courier New" w:hint="default"/>
+      </w:rPr>
+    </w:lvl>
+    <w:lvl w:ilvl="5" w:tplc="04090005" w:tentative="1">
+      <w:start w:val="1"/>
+      <w:numFmt w:val="bullet"/>
+      <w:lvlText w:val=""/>
+      <w:lvlJc w:val="left"/>
+      <w:pPr>
+        <w:ind w:left="4680" w:hanging="360"/>
+      </w:pPr>
+      <w:rPr>
+        <w:rFonts w:ascii="Wingdings" w:hAnsi="Wingdings" w:hint="default"/>
+      </w:rPr>
+    </w:lvl>
+    <w:lvl w:ilvl="6" w:tplc="04090001" w:tentative="1">
+      <w:start w:val="1"/>
+      <w:numFmt w:val="bullet"/>
+      <w:lvlText w:val=""/>
+      <w:lvlJc w:val="left"/>
+      <w:pPr>
+        <w:ind w:left="5400" w:hanging="360"/>
+      </w:pPr>
+      <w:rPr>
+        <w:rFonts w:ascii="Symbol" w:hAnsi="Symbol" w:hint="default"/>
+      </w:rPr>
+    </w:lvl>
+    <w:lvl w:ilvl="7" w:tplc="04090003" w:tentative="1">
+      <w:start w:val="1"/>
+      <w:numFmt w:val="bullet"/>
+      <w:lvlText w:val="o"/>
+      <w:lvlJc w:val="left"/>
+      <w:pPr>
+        <w:ind w:left="6120" w:hanging="360"/>
+      </w:pPr>
+      <w:rPr>
+        <w:rFonts w:ascii="Courier New" w:hAnsi="Courier New" w:cs="Courier New" w:hint="default"/>
+      </w:rPr>
+    </w:lvl>
+    <w:lvl w:ilvl="8" w:tplc="04090005" w:tentative="1">
+      <w:start w:val="1"/>
+      <w:numFmt w:val="bullet"/>
+      <w:lvlText w:val=""/>
+      <w:lvlJc w:val="left"/>
+      <w:pPr>
+        <w:ind w:left="6840" w:hanging="360"/>
+      </w:pPr>
+      <w:rPr>
+        <w:rFonts w:ascii="Wingdings" w:hAnsi="Wingdings" w:hint="default"/>
+      </w:rPr>
+    </w:lvl>
+  </w:abstractNum>
+  <w:abstractNum w:abstractNumId="3" w15:restartNumberingAfterBreak="0">
     <w:nsid w:val="2EDD0448"/>
     <w:multiLevelType w:val="hybridMultilevel"/>
     <w:tmpl w:val="4A18FD20"/>
@@ -1298,7 +1726,7 @@
       </w:pPr>
     </w:lvl>
   </w:abstractNum>
-  <w:abstractNum w:abstractNumId="3" w15:restartNumberingAfterBreak="0">
+  <w:abstractNum w:abstractNumId="4" w15:restartNumberingAfterBreak="0">
     <w:nsid w:val="74250132"/>
     <w:multiLevelType w:val="hybridMultilevel"/>
     <w:tmpl w:val="1CDA3844"/>
@@ -1384,8 +1812,121 @@
       </w:pPr>
     </w:lvl>
   </w:abstractNum>
+  <w:abstractNum w:abstractNumId="5" w15:restartNumberingAfterBreak="0">
+    <w:nsid w:val="779445DF"/>
+    <w:multiLevelType w:val="hybridMultilevel"/>
+    <w:tmpl w:val="81ECBF3C"/>
+    <w:lvl w:ilvl="0" w:tplc="20000001">
+      <w:start w:val="1"/>
+      <w:numFmt w:val="bullet"/>
+      <w:lvlText w:val=""/>
+      <w:lvlJc w:val="left"/>
+      <w:pPr>
+        <w:ind w:left="1080" w:hanging="360"/>
+      </w:pPr>
+      <w:rPr>
+        <w:rFonts w:ascii="Symbol" w:hAnsi="Symbol" w:hint="default"/>
+      </w:rPr>
+    </w:lvl>
+    <w:lvl w:ilvl="1" w:tplc="04090003" w:tentative="1">
+      <w:start w:val="1"/>
+      <w:numFmt w:val="bullet"/>
+      <w:lvlText w:val="o"/>
+      <w:lvlJc w:val="left"/>
+      <w:pPr>
+        <w:ind w:left="1800" w:hanging="360"/>
+      </w:pPr>
+      <w:rPr>
+        <w:rFonts w:ascii="Courier New" w:hAnsi="Courier New" w:cs="Courier New" w:hint="default"/>
+      </w:rPr>
+    </w:lvl>
+    <w:lvl w:ilvl="2" w:tplc="04090005" w:tentative="1">
+      <w:start w:val="1"/>
+      <w:numFmt w:val="bullet"/>
+      <w:lvlText w:val=""/>
+      <w:lvlJc w:val="left"/>
+      <w:pPr>
+        <w:ind w:left="2520" w:hanging="360"/>
+      </w:pPr>
+      <w:rPr>
+        <w:rFonts w:ascii="Wingdings" w:hAnsi="Wingdings" w:hint="default"/>
+      </w:rPr>
+    </w:lvl>
+    <w:lvl w:ilvl="3" w:tplc="04090001" w:tentative="1">
+      <w:start w:val="1"/>
+      <w:numFmt w:val="bullet"/>
+      <w:lvlText w:val=""/>
+      <w:lvlJc w:val="left"/>
+      <w:pPr>
+        <w:ind w:left="3240" w:hanging="360"/>
+      </w:pPr>
+      <w:rPr>
+        <w:rFonts w:ascii="Symbol" w:hAnsi="Symbol" w:hint="default"/>
+      </w:rPr>
+    </w:lvl>
+    <w:lvl w:ilvl="4" w:tplc="04090003" w:tentative="1">
+      <w:start w:val="1"/>
+      <w:numFmt w:val="bullet"/>
+      <w:lvlText w:val="o"/>
+      <w:lvlJc w:val="left"/>
+      <w:pPr>
+        <w:ind w:left="3960" w:hanging="360"/>
+      </w:pPr>
+      <w:rPr>
+        <w:rFonts w:ascii="Courier New" w:hAnsi="Courier New" w:cs="Courier New" w:hint="default"/>
+      </w:rPr>
+    </w:lvl>
+    <w:lvl w:ilvl="5" w:tplc="04090005" w:tentative="1">
+      <w:start w:val="1"/>
+      <w:numFmt w:val="bullet"/>
+      <w:lvlText w:val=""/>
+      <w:lvlJc w:val="left"/>
+      <w:pPr>
+        <w:ind w:left="4680" w:hanging="360"/>
+      </w:pPr>
+      <w:rPr>
+        <w:rFonts w:ascii="Wingdings" w:hAnsi="Wingdings" w:hint="default"/>
+      </w:rPr>
+    </w:lvl>
+    <w:lvl w:ilvl="6" w:tplc="04090001" w:tentative="1">
+      <w:start w:val="1"/>
+      <w:numFmt w:val="bullet"/>
+      <w:lvlText w:val=""/>
+      <w:lvlJc w:val="left"/>
+      <w:pPr>
+        <w:ind w:left="5400" w:hanging="360"/>
+      </w:pPr>
+      <w:rPr>
+        <w:rFonts w:ascii="Symbol" w:hAnsi="Symbol" w:hint="default"/>
+      </w:rPr>
+    </w:lvl>
+    <w:lvl w:ilvl="7" w:tplc="04090003" w:tentative="1">
+      <w:start w:val="1"/>
+      <w:numFmt w:val="bullet"/>
+      <w:lvlText w:val="o"/>
+      <w:lvlJc w:val="left"/>
+      <w:pPr>
+        <w:ind w:left="6120" w:hanging="360"/>
+      </w:pPr>
+      <w:rPr>
+        <w:rFonts w:ascii="Courier New" w:hAnsi="Courier New" w:cs="Courier New" w:hint="default"/>
+      </w:rPr>
+    </w:lvl>
+    <w:lvl w:ilvl="8" w:tplc="04090005" w:tentative="1">
+      <w:start w:val="1"/>
+      <w:numFmt w:val="bullet"/>
+      <w:lvlText w:val=""/>
+      <w:lvlJc w:val="left"/>
+      <w:pPr>
+        <w:ind w:left="6840" w:hanging="360"/>
+      </w:pPr>
+      <w:rPr>
+        <w:rFonts w:ascii="Wingdings" w:hAnsi="Wingdings" w:hint="default"/>
+      </w:rPr>
+    </w:lvl>
+  </w:abstractNum>
   <w:num w:numId="1">
-    <w:abstractNumId w:val="3"/>
+    <w:abstractNumId w:val="4"/>
   </w:num>
   <w:num w:numId="2">
     <w:abstractNumId w:val="1"/>
@@ -1394,6 +1935,12 @@
     <w:abstractNumId w:val="0"/>
   </w:num>
   <w:num w:numId="4">
+    <w:abstractNumId w:val="3"/>
+  </w:num>
+  <w:num w:numId="5">
+    <w:abstractNumId w:val="5"/>
+  </w:num>
+  <w:num w:numId="6">
     <w:abstractNumId w:val="2"/>
   </w:num>
 </w:numbering>

</xml_diff>